<commit_message>
Re org folder and tweak manuscript
</commit_message>
<xml_diff>
--- a/5 Manuscript/DRM Reactivity 3.10.24.docx
+++ b/5 Manuscript/DRM Reactivity 3.10.24.docx
@@ -485,7 +485,7 @@
           <w:sz w:val="24"/>
           <w:szCs w:val="24"/>
         </w:rPr>
-        <w:t>found</w:t>
+        <w:t>shown</w:t>
       </w:r>
       <w:r>
         <w:rPr>
@@ -533,15 +533,23 @@
           <w:sz w:val="24"/>
           <w:szCs w:val="24"/>
         </w:rPr>
-        <w:t>as a mechanism to</w:t>
-      </w:r>
-      <w:r>
-        <w:rPr>
-          <w:rFonts w:ascii="Times New Roman" w:hAnsi="Times New Roman" w:cs="Times New Roman"/>
-          <w:sz w:val="24"/>
-          <w:szCs w:val="24"/>
-        </w:rPr>
-        <w:t xml:space="preserve"> explain </w:t>
+        <w:t xml:space="preserve">as a mechanism </w:t>
+      </w:r>
+      <w:r>
+        <w:rPr>
+          <w:rFonts w:ascii="Times New Roman" w:hAnsi="Times New Roman" w:cs="Times New Roman"/>
+          <w:sz w:val="24"/>
+          <w:szCs w:val="24"/>
+        </w:rPr>
+        <w:t>explaining</w:t>
+      </w:r>
+      <w:r>
+        <w:rPr>
+          <w:rFonts w:ascii="Times New Roman" w:hAnsi="Times New Roman" w:cs="Times New Roman"/>
+          <w:sz w:val="24"/>
+          <w:szCs w:val="24"/>
+        </w:rPr>
+        <w:t xml:space="preserve"> </w:t>
       </w:r>
       <w:r>
         <w:rPr>
@@ -789,7 +797,7 @@
           <w:sz w:val="24"/>
           <w:szCs w:val="24"/>
         </w:rPr>
-        <w:t xml:space="preserve">via enhanced familiarity. However, when the JOL task emphasizes relational encoding (e.g., global JOLs), memory is only modified when items contain pre-existing relations (e.g., correct memory for categorized lists, false memory for critical lists). Thus, how JOLs influence memory is </w:t>
+        <w:t xml:space="preserve">via enhanced familiarity. However, when the JOL task emphasizes relational encoding (e.g., global JOLs), memory is only modified when items contain pre-existing relations (e.g., correct memory for categorized lists, false memory for critical lists). Thus, how JOLs influence memory </w:t>
       </w:r>
       <w:r>
         <w:rPr>
@@ -881,7 +889,7 @@
           <w:sz w:val="24"/>
           <w:szCs w:val="24"/>
         </w:rPr>
-        <w:t>5</w:t>
+        <w:t>3</w:t>
       </w:r>
     </w:p>
     <w:p>
@@ -5748,7 +5756,49 @@
           <w:sz w:val="24"/>
           <w:szCs w:val="24"/>
         </w:rPr>
-        <w:t>However, because recognition testing is sensitive to different cues than free-recall testing, it is likely that item-specific cues may still contribute to reactivity when memory is assessed via recognition. As such</w:t>
+        <w:t>However, because recognition testing is sensitive to different cues than free-recall testing</w:t>
+      </w:r>
+      <w:r>
+        <w:rPr>
+          <w:rFonts w:ascii="Times New Roman" w:hAnsi="Times New Roman" w:cs="Times New Roman"/>
+          <w:sz w:val="24"/>
+          <w:szCs w:val="24"/>
+        </w:rPr>
+        <w:t xml:space="preserve"> (see </w:t>
+      </w:r>
+      <w:proofErr w:type="spellStart"/>
+      <w:r>
+        <w:rPr>
+          <w:rFonts w:ascii="Times New Roman" w:hAnsi="Times New Roman" w:cs="Times New Roman"/>
+          <w:sz w:val="24"/>
+          <w:szCs w:val="24"/>
+        </w:rPr>
+        <w:t>Yonelinas</w:t>
+      </w:r>
+      <w:proofErr w:type="spellEnd"/>
+      <w:r>
+        <w:rPr>
+          <w:rFonts w:ascii="Times New Roman" w:hAnsi="Times New Roman" w:cs="Times New Roman"/>
+          <w:sz w:val="24"/>
+          <w:szCs w:val="24"/>
+        </w:rPr>
+        <w:t>, 2002</w:t>
+      </w:r>
+      <w:r>
+        <w:rPr>
+          <w:rFonts w:ascii="Times New Roman" w:hAnsi="Times New Roman" w:cs="Times New Roman"/>
+          <w:sz w:val="24"/>
+          <w:szCs w:val="24"/>
+        </w:rPr>
+        <w:t>)</w:t>
+      </w:r>
+      <w:r>
+        <w:rPr>
+          <w:rFonts w:ascii="Times New Roman" w:hAnsi="Times New Roman" w:cs="Times New Roman"/>
+          <w:sz w:val="24"/>
+          <w:szCs w:val="24"/>
+        </w:rPr>
+        <w:t>, it is likely that item-specific cues may still contribute to reactivity when memory is assessed via recognition. As such</w:t>
       </w:r>
       <w:r>
         <w:rPr>
@@ -5764,7 +5814,39 @@
           <w:sz w:val="24"/>
           <w:szCs w:val="24"/>
         </w:rPr>
-        <w:t xml:space="preserve">whether reactivity reflects item-specific or relational processes may be partially dependent </w:t>
+        <w:t xml:space="preserve">whether reactivity reflects </w:t>
+      </w:r>
+      <w:r>
+        <w:rPr>
+          <w:rFonts w:ascii="Times New Roman" w:hAnsi="Times New Roman" w:cs="Times New Roman"/>
+          <w:sz w:val="24"/>
+          <w:szCs w:val="24"/>
+        </w:rPr>
+        <w:t xml:space="preserve">enhanced </w:t>
+      </w:r>
+      <w:r>
+        <w:rPr>
+          <w:rFonts w:ascii="Times New Roman" w:hAnsi="Times New Roman" w:cs="Times New Roman"/>
+          <w:sz w:val="24"/>
+          <w:szCs w:val="24"/>
+        </w:rPr>
+        <w:t xml:space="preserve">item-specific or relational </w:t>
+      </w:r>
+      <w:r>
+        <w:rPr>
+          <w:rFonts w:ascii="Times New Roman" w:hAnsi="Times New Roman" w:cs="Times New Roman"/>
+          <w:sz w:val="24"/>
+          <w:szCs w:val="24"/>
+        </w:rPr>
+        <w:t xml:space="preserve">encoding </w:t>
+      </w:r>
+      <w:r>
+        <w:rPr>
+          <w:rFonts w:ascii="Times New Roman" w:hAnsi="Times New Roman" w:cs="Times New Roman"/>
+          <w:sz w:val="24"/>
+          <w:szCs w:val="24"/>
+        </w:rPr>
+        <w:t xml:space="preserve">may be partially dependent </w:t>
       </w:r>
       <w:r>
         <w:rPr>
@@ -5891,39 +5973,15 @@
           <w:sz w:val="24"/>
           <w:szCs w:val="24"/>
         </w:rPr>
-        <w:t xml:space="preserve">, the mechanisms driving this effect differ </w:t>
-      </w:r>
-      <w:r>
-        <w:rPr>
-          <w:rFonts w:ascii="Times New Roman" w:hAnsi="Times New Roman" w:cs="Times New Roman"/>
-          <w:sz w:val="24"/>
-          <w:szCs w:val="24"/>
-        </w:rPr>
-        <w:t>versus</w:t>
-      </w:r>
-      <w:r>
-        <w:rPr>
-          <w:rFonts w:ascii="Times New Roman" w:hAnsi="Times New Roman" w:cs="Times New Roman"/>
-          <w:sz w:val="24"/>
-          <w:szCs w:val="24"/>
-        </w:rPr>
-        <w:t xml:space="preserve"> reactivity </w:t>
-      </w:r>
-      <w:r>
-        <w:rPr>
-          <w:rFonts w:ascii="Times New Roman" w:hAnsi="Times New Roman" w:cs="Times New Roman"/>
-          <w:sz w:val="24"/>
-          <w:szCs w:val="24"/>
-        </w:rPr>
-        <w:t xml:space="preserve">observed </w:t>
-      </w:r>
-      <w:r>
-        <w:rPr>
-          <w:rFonts w:ascii="Times New Roman" w:hAnsi="Times New Roman" w:cs="Times New Roman"/>
-          <w:sz w:val="24"/>
-          <w:szCs w:val="24"/>
-        </w:rPr>
-        <w:t xml:space="preserve">on </w:t>
+        <w:t xml:space="preserve">, the mechanisms driving this effect </w:t>
+      </w:r>
+      <w:r>
+        <w:rPr>
+          <w:rFonts w:ascii="Times New Roman" w:hAnsi="Times New Roman" w:cs="Times New Roman"/>
+          <w:sz w:val="24"/>
+          <w:szCs w:val="24"/>
+        </w:rPr>
+        <w:t xml:space="preserve">likely differ based on stimuli and test </w:t>
       </w:r>
       <w:r>
         <w:rPr>
@@ -5932,23 +5990,15 @@
           <w:szCs w:val="24"/>
         </w:rPr>
         <w:lastRenderedPageBreak/>
-        <w:t xml:space="preserve">cue-target </w:t>
-      </w:r>
-      <w:r>
-        <w:rPr>
-          <w:rFonts w:ascii="Times New Roman" w:hAnsi="Times New Roman" w:cs="Times New Roman"/>
-          <w:sz w:val="24"/>
-          <w:szCs w:val="24"/>
-        </w:rPr>
-        <w:t xml:space="preserve">word </w:t>
-      </w:r>
-      <w:r>
-        <w:rPr>
-          <w:rFonts w:ascii="Times New Roman" w:hAnsi="Times New Roman" w:cs="Times New Roman"/>
-          <w:sz w:val="24"/>
-          <w:szCs w:val="24"/>
-        </w:rPr>
-        <w:t xml:space="preserve">pairs. As such, </w:t>
+        <w:t>type</w:t>
+      </w:r>
+      <w:r>
+        <w:rPr>
+          <w:rFonts w:ascii="Times New Roman" w:hAnsi="Times New Roman" w:cs="Times New Roman"/>
+          <w:sz w:val="24"/>
+          <w:szCs w:val="24"/>
+        </w:rPr>
+        <w:t xml:space="preserve">. As such, </w:t>
       </w:r>
       <w:r>
         <w:rPr>
@@ -6942,7 +6992,23 @@
           <w:sz w:val="24"/>
           <w:szCs w:val="24"/>
         </w:rPr>
-        <w:t xml:space="preserve">designed to provide an additional </w:t>
+        <w:t>provide</w:t>
+      </w:r>
+      <w:r>
+        <w:rPr>
+          <w:rFonts w:ascii="Times New Roman" w:hAnsi="Times New Roman" w:cs="Times New Roman"/>
+          <w:sz w:val="24"/>
+          <w:szCs w:val="24"/>
+        </w:rPr>
+        <w:t>d</w:t>
+      </w:r>
+      <w:r>
+        <w:rPr>
+          <w:rFonts w:ascii="Times New Roman" w:hAnsi="Times New Roman" w:cs="Times New Roman"/>
+          <w:sz w:val="24"/>
+          <w:szCs w:val="24"/>
+        </w:rPr>
+        <w:t xml:space="preserve"> an additional test of the </w:t>
       </w:r>
       <w:r>
         <w:rPr>
@@ -6951,7 +7017,7 @@
           <w:szCs w:val="24"/>
         </w:rPr>
         <w:lastRenderedPageBreak/>
-        <w:t>test of the item-order account while also assessing</w:t>
+        <w:t>item-order account while also assessing</w:t>
       </w:r>
       <w:r>
         <w:rPr>
@@ -6984,6 +7050,14 @@
           <w:szCs w:val="24"/>
         </w:rPr>
         <w:t xml:space="preserve">to </w:t>
+      </w:r>
+      <w:r>
+        <w:rPr>
+          <w:rFonts w:ascii="Times New Roman" w:hAnsi="Times New Roman" w:cs="Times New Roman"/>
+          <w:sz w:val="24"/>
+          <w:szCs w:val="24"/>
+        </w:rPr>
+        <w:t xml:space="preserve">JOL </w:t>
       </w:r>
       <w:r>
         <w:rPr>
@@ -7025,7 +7099,7 @@
           <w:sz w:val="24"/>
           <w:szCs w:val="24"/>
         </w:rPr>
-        <w:t xml:space="preserve"> (i.e., JOLs elicited individually for each study item </w:t>
+        <w:t xml:space="preserve"> (i.e., JOLs elicited individually for each item </w:t>
       </w:r>
       <w:r>
         <w:rPr>
@@ -13718,7 +13792,7 @@
           <w:sz w:val="24"/>
           <w:szCs w:val="24"/>
         </w:rPr>
-        <w:t xml:space="preserve"> = .07. False alarms were highest for participants in the no-JOL group (.21), followed by the global JOL group (.14) and the item JOL group (.11). Post-hoc testing indicated that this effect was primarily driven by differences between the item JOL and no-JOL groups, </w:t>
+        <w:t xml:space="preserve"> = .07. False alarms were highest for participants in the no-JOL group (.21), followed by the global JOL group (.14) and the item JOL group (.11). Post-hoc testing indicated that this effect was driven by differences between the item JOL and no-JOL groups, </w:t>
       </w:r>
       <w:r>
         <w:rPr>
@@ -14645,79 +14719,39 @@
           <w:sz w:val="24"/>
           <w:szCs w:val="24"/>
         </w:rPr>
-        <w:t>did not produce a memorial benefit on free-recall</w:t>
-      </w:r>
-      <w:r>
-        <w:rPr>
-          <w:rFonts w:ascii="Times New Roman" w:hAnsi="Times New Roman" w:cs="Times New Roman"/>
-          <w:sz w:val="24"/>
-          <w:szCs w:val="24"/>
-        </w:rPr>
-        <w:t xml:space="preserve">, </w:t>
-      </w:r>
-      <w:r>
-        <w:rPr>
-          <w:rFonts w:ascii="Times New Roman" w:hAnsi="Times New Roman" w:cs="Times New Roman"/>
-          <w:sz w:val="24"/>
-          <w:szCs w:val="24"/>
-        </w:rPr>
-        <w:t>a</w:t>
-      </w:r>
-      <w:r>
-        <w:rPr>
-          <w:rFonts w:ascii="Times New Roman" w:hAnsi="Times New Roman" w:cs="Times New Roman"/>
-          <w:sz w:val="24"/>
-          <w:szCs w:val="24"/>
-        </w:rPr>
-        <w:t>nd</w:t>
-      </w:r>
-      <w:r>
-        <w:rPr>
-          <w:rFonts w:ascii="Times New Roman" w:hAnsi="Times New Roman" w:cs="Times New Roman"/>
-          <w:sz w:val="24"/>
-          <w:szCs w:val="24"/>
-        </w:rPr>
-        <w:t xml:space="preserve"> no memory</w:t>
-      </w:r>
-      <w:r>
-        <w:rPr>
-          <w:rFonts w:ascii="Times New Roman" w:hAnsi="Times New Roman" w:cs="Times New Roman"/>
-          <w:sz w:val="24"/>
-          <w:szCs w:val="24"/>
-        </w:rPr>
-        <w:t xml:space="preserve"> differences were observed</w:t>
-      </w:r>
-      <w:r>
-        <w:rPr>
-          <w:rFonts w:ascii="Times New Roman" w:hAnsi="Times New Roman" w:cs="Times New Roman"/>
-          <w:sz w:val="24"/>
-          <w:szCs w:val="24"/>
-        </w:rPr>
-        <w:t xml:space="preserve"> between the item-JOL and control groups,</w:t>
-      </w:r>
-      <w:r>
-        <w:rPr>
-          <w:rFonts w:ascii="Times New Roman" w:hAnsi="Times New Roman" w:cs="Times New Roman"/>
-          <w:sz w:val="24"/>
-          <w:szCs w:val="24"/>
-        </w:rPr>
-        <w:t xml:space="preserve"> regardless of whether </w:t>
-      </w:r>
-      <w:r>
-        <w:rPr>
-          <w:rFonts w:ascii="Times New Roman" w:hAnsi="Times New Roman" w:cs="Times New Roman"/>
-          <w:sz w:val="24"/>
-          <w:szCs w:val="24"/>
-        </w:rPr>
-        <w:t>memory was tested for</w:t>
-      </w:r>
-      <w:r>
-        <w:rPr>
-          <w:rFonts w:ascii="Times New Roman" w:hAnsi="Times New Roman" w:cs="Times New Roman"/>
-          <w:sz w:val="24"/>
-          <w:szCs w:val="24"/>
-        </w:rPr>
-        <w:t xml:space="preserve"> categorized or uncategorized lists. </w:t>
+        <w:t>were not reactive on</w:t>
+      </w:r>
+      <w:r>
+        <w:rPr>
+          <w:rFonts w:ascii="Times New Roman" w:hAnsi="Times New Roman" w:cs="Times New Roman"/>
+          <w:sz w:val="24"/>
+          <w:szCs w:val="24"/>
+        </w:rPr>
+        <w:t xml:space="preserve"> free-recall</w:t>
+      </w:r>
+      <w:r>
+        <w:rPr>
+          <w:rFonts w:ascii="Times New Roman" w:hAnsi="Times New Roman" w:cs="Times New Roman"/>
+          <w:sz w:val="24"/>
+          <w:szCs w:val="24"/>
+        </w:rPr>
+        <w:t xml:space="preserve">, regardless of </w:t>
+      </w:r>
+      <w:r>
+        <w:rPr>
+          <w:rFonts w:ascii="Times New Roman" w:hAnsi="Times New Roman" w:cs="Times New Roman"/>
+          <w:sz w:val="24"/>
+          <w:szCs w:val="24"/>
+        </w:rPr>
+        <w:t>list type</w:t>
+      </w:r>
+      <w:r>
+        <w:rPr>
+          <w:rFonts w:ascii="Times New Roman" w:hAnsi="Times New Roman" w:cs="Times New Roman"/>
+          <w:sz w:val="24"/>
+          <w:szCs w:val="24"/>
+        </w:rPr>
+        <w:t xml:space="preserve">. </w:t>
       </w:r>
       <w:r>
         <w:rPr>
@@ -14813,14 +14847,6 @@
           <w:sz w:val="24"/>
           <w:szCs w:val="24"/>
         </w:rPr>
-        <w:t xml:space="preserve">was </w:t>
-      </w:r>
-      <w:r>
-        <w:rPr>
-          <w:rFonts w:ascii="Times New Roman" w:hAnsi="Times New Roman" w:cs="Times New Roman"/>
-          <w:sz w:val="24"/>
-          <w:szCs w:val="24"/>
-        </w:rPr>
         <w:t xml:space="preserve">only </w:t>
       </w:r>
       <w:r>
@@ -14845,40 +14871,31 @@
           <w:sz w:val="24"/>
           <w:szCs w:val="24"/>
         </w:rPr>
+        <w:t xml:space="preserve"> task encouraged </w:t>
+      </w:r>
+      <w:r>
+        <w:rPr>
+          <w:rFonts w:ascii="Times New Roman" w:hAnsi="Times New Roman" w:cs="Times New Roman"/>
+          <w:sz w:val="24"/>
+          <w:szCs w:val="24"/>
+        </w:rPr>
+        <w:t xml:space="preserve">processing of </w:t>
+      </w:r>
+      <w:r>
+        <w:rPr>
+          <w:rFonts w:ascii="Times New Roman" w:hAnsi="Times New Roman" w:cs="Times New Roman"/>
+          <w:sz w:val="24"/>
+          <w:szCs w:val="24"/>
+        </w:rPr>
+        <w:t>list-wise</w:t>
+      </w:r>
+      <w:r>
+        <w:rPr>
+          <w:rFonts w:ascii="Times New Roman" w:hAnsi="Times New Roman" w:cs="Times New Roman"/>
+          <w:sz w:val="24"/>
+          <w:szCs w:val="24"/>
+        </w:rPr>
         <w:t xml:space="preserve"> </w:t>
-      </w:r>
-      <w:r>
-        <w:rPr>
-          <w:rFonts w:ascii="Times New Roman" w:hAnsi="Times New Roman" w:cs="Times New Roman"/>
-          <w:sz w:val="24"/>
-          <w:szCs w:val="24"/>
-        </w:rPr>
-        <w:lastRenderedPageBreak/>
-        <w:t xml:space="preserve">task encouraged </w:t>
-      </w:r>
-      <w:r>
-        <w:rPr>
-          <w:rFonts w:ascii="Times New Roman" w:hAnsi="Times New Roman" w:cs="Times New Roman"/>
-          <w:sz w:val="24"/>
-          <w:szCs w:val="24"/>
-        </w:rPr>
-        <w:t xml:space="preserve">processing of </w:t>
-      </w:r>
-      <w:r>
-        <w:rPr>
-          <w:rFonts w:ascii="Times New Roman" w:hAnsi="Times New Roman" w:cs="Times New Roman"/>
-          <w:sz w:val="24"/>
-          <w:szCs w:val="24"/>
-        </w:rPr>
-        <w:t>intra-</w:t>
-      </w:r>
-      <w:r>
-        <w:rPr>
-          <w:rFonts w:ascii="Times New Roman" w:hAnsi="Times New Roman" w:cs="Times New Roman"/>
-          <w:sz w:val="24"/>
-          <w:szCs w:val="24"/>
-        </w:rPr>
-        <w:t xml:space="preserve">list </w:t>
       </w:r>
       <w:r>
         <w:rPr>
@@ -14936,6 +14953,7 @@
           <w:sz w:val="24"/>
           <w:szCs w:val="24"/>
         </w:rPr>
+        <w:lastRenderedPageBreak/>
         <w:tab/>
       </w:r>
       <w:r>
@@ -14976,15 +14994,23 @@
           <w:sz w:val="24"/>
           <w:szCs w:val="24"/>
         </w:rPr>
-        <w:t xml:space="preserve">improved correct </w:t>
-      </w:r>
-      <w:r>
-        <w:rPr>
-          <w:rFonts w:ascii="Times New Roman" w:hAnsi="Times New Roman" w:cs="Times New Roman"/>
-          <w:sz w:val="24"/>
-          <w:szCs w:val="24"/>
-        </w:rPr>
-        <w:t>recognition of all studied items</w:t>
+        <w:t xml:space="preserve">improved </w:t>
+      </w:r>
+      <w:r>
+        <w:rPr>
+          <w:rFonts w:ascii="Times New Roman" w:hAnsi="Times New Roman" w:cs="Times New Roman"/>
+          <w:sz w:val="24"/>
+          <w:szCs w:val="24"/>
+        </w:rPr>
+        <w:t xml:space="preserve">recognition </w:t>
+      </w:r>
+      <w:r>
+        <w:rPr>
+          <w:rFonts w:ascii="Times New Roman" w:hAnsi="Times New Roman" w:cs="Times New Roman"/>
+          <w:sz w:val="24"/>
+          <w:szCs w:val="24"/>
+        </w:rPr>
+        <w:t>memory</w:t>
       </w:r>
       <w:r>
         <w:rPr>
@@ -15000,7 +15026,39 @@
           <w:sz w:val="24"/>
           <w:szCs w:val="24"/>
         </w:rPr>
-        <w:t>they were presented</w:t>
+        <w:t>items</w:t>
+      </w:r>
+      <w:r>
+        <w:rPr>
+          <w:rFonts w:ascii="Times New Roman" w:hAnsi="Times New Roman" w:cs="Times New Roman"/>
+          <w:sz w:val="24"/>
+          <w:szCs w:val="24"/>
+        </w:rPr>
+        <w:t xml:space="preserve"> </w:t>
+      </w:r>
+      <w:r>
+        <w:rPr>
+          <w:rFonts w:ascii="Times New Roman" w:hAnsi="Times New Roman" w:cs="Times New Roman"/>
+          <w:sz w:val="24"/>
+          <w:szCs w:val="24"/>
+        </w:rPr>
+        <w:t>had been</w:t>
+      </w:r>
+      <w:r>
+        <w:rPr>
+          <w:rFonts w:ascii="Times New Roman" w:hAnsi="Times New Roman" w:cs="Times New Roman"/>
+          <w:sz w:val="24"/>
+          <w:szCs w:val="24"/>
+        </w:rPr>
+        <w:t xml:space="preserve"> </w:t>
+      </w:r>
+      <w:r>
+        <w:rPr>
+          <w:rFonts w:ascii="Times New Roman" w:hAnsi="Times New Roman" w:cs="Times New Roman"/>
+          <w:sz w:val="24"/>
+          <w:szCs w:val="24"/>
+        </w:rPr>
+        <w:t>studied</w:t>
       </w:r>
       <w:r>
         <w:rPr>
@@ -15096,7 +15154,39 @@
           <w:sz w:val="24"/>
           <w:szCs w:val="24"/>
         </w:rPr>
-        <w:t xml:space="preserve"> extending these findings to include categorized lists. Global JOLs, however, were non-reactive, regardless of list type. Additionally, a set of signal detection analyses revealed that both types of JOLs improved discriminability compared to the no-JOL group, though this effect was larger for item-level JOLs. Response criterion also improved as </w:t>
+        <w:t xml:space="preserve"> </w:t>
+      </w:r>
+      <w:r>
+        <w:rPr>
+          <w:rFonts w:ascii="Times New Roman" w:hAnsi="Times New Roman" w:cs="Times New Roman"/>
+          <w:sz w:val="24"/>
+          <w:szCs w:val="24"/>
+        </w:rPr>
+        <w:t xml:space="preserve">also </w:t>
+      </w:r>
+      <w:r>
+        <w:rPr>
+          <w:rFonts w:ascii="Times New Roman" w:hAnsi="Times New Roman" w:cs="Times New Roman"/>
+          <w:sz w:val="24"/>
+          <w:szCs w:val="24"/>
+        </w:rPr>
+        <w:t xml:space="preserve">extending these findings to include categorized lists. Global JOLs, however, were non-reactive, regardless of list type. </w:t>
+      </w:r>
+      <w:r>
+        <w:rPr>
+          <w:rFonts w:ascii="Times New Roman" w:hAnsi="Times New Roman" w:cs="Times New Roman"/>
+          <w:sz w:val="24"/>
+          <w:szCs w:val="24"/>
+        </w:rPr>
+        <w:t>Finally</w:t>
+      </w:r>
+      <w:r>
+        <w:rPr>
+          <w:rFonts w:ascii="Times New Roman" w:hAnsi="Times New Roman" w:cs="Times New Roman"/>
+          <w:sz w:val="24"/>
+          <w:szCs w:val="24"/>
+        </w:rPr>
+        <w:t xml:space="preserve">, a set of signal detection analyses revealed that both types of JOLs improved discriminability compared to the no-JOL group, though this effect was larger for item-level JOLs. Response criterion also improved as </w:t>
       </w:r>
       <w:r>
         <w:rPr>
@@ -15250,23 +15340,23 @@
           <w:sz w:val="24"/>
           <w:szCs w:val="24"/>
         </w:rPr>
-        <w:t>the finding that item-level JOLs were no</w:t>
-      </w:r>
-      <w:r>
-        <w:rPr>
-          <w:rFonts w:ascii="Times New Roman" w:hAnsi="Times New Roman" w:cs="Times New Roman"/>
-          <w:sz w:val="24"/>
-          <w:szCs w:val="24"/>
-        </w:rPr>
-        <w:t>n-</w:t>
-      </w:r>
-      <w:r>
-        <w:rPr>
-          <w:rFonts w:ascii="Times New Roman" w:hAnsi="Times New Roman" w:cs="Times New Roman"/>
-          <w:sz w:val="24"/>
-          <w:szCs w:val="24"/>
-        </w:rPr>
-        <w:t>reactive on free-recall is consistent</w:t>
+        <w:t xml:space="preserve">the finding that item-level JOLs were reactive on </w:t>
+      </w:r>
+      <w:r>
+        <w:rPr>
+          <w:rFonts w:ascii="Times New Roman" w:hAnsi="Times New Roman" w:cs="Times New Roman"/>
+          <w:sz w:val="24"/>
+          <w:szCs w:val="24"/>
+        </w:rPr>
+        <w:t xml:space="preserve">recognition but not </w:t>
+      </w:r>
+      <w:r>
+        <w:rPr>
+          <w:rFonts w:ascii="Times New Roman" w:hAnsi="Times New Roman" w:cs="Times New Roman"/>
+          <w:sz w:val="24"/>
+          <w:szCs w:val="24"/>
+        </w:rPr>
+        <w:t>free-recall is consistent</w:t>
       </w:r>
       <w:r>
         <w:rPr>
@@ -15290,39 +15380,47 @@
           <w:sz w:val="24"/>
           <w:szCs w:val="24"/>
         </w:rPr>
-        <w:t xml:space="preserve">the item-order account and provides further evidence that </w:t>
-      </w:r>
-      <w:r>
-        <w:rPr>
-          <w:rFonts w:ascii="Times New Roman" w:hAnsi="Times New Roman" w:cs="Times New Roman"/>
-          <w:sz w:val="24"/>
-          <w:szCs w:val="24"/>
-        </w:rPr>
-        <w:t>item-level</w:t>
-      </w:r>
-      <w:r>
-        <w:rPr>
-          <w:rFonts w:ascii="Times New Roman" w:hAnsi="Times New Roman" w:cs="Times New Roman"/>
-          <w:sz w:val="24"/>
-          <w:szCs w:val="24"/>
-        </w:rPr>
-        <w:t xml:space="preserve"> JOLs encourage</w:t>
-      </w:r>
-      <w:r>
-        <w:rPr>
-          <w:rFonts w:ascii="Times New Roman" w:hAnsi="Times New Roman" w:cs="Times New Roman"/>
-          <w:sz w:val="24"/>
-          <w:szCs w:val="24"/>
-        </w:rPr>
-        <w:t>s</w:t>
-      </w:r>
-      <w:r>
-        <w:rPr>
-          <w:rFonts w:ascii="Times New Roman" w:hAnsi="Times New Roman" w:cs="Times New Roman"/>
-          <w:sz w:val="24"/>
-          <w:szCs w:val="24"/>
-        </w:rPr>
-        <w:t xml:space="preserve"> item-specific processing of words. </w:t>
+        <w:t>an</w:t>
+      </w:r>
+      <w:r>
+        <w:rPr>
+          <w:rFonts w:ascii="Times New Roman" w:hAnsi="Times New Roman" w:cs="Times New Roman"/>
+          <w:sz w:val="24"/>
+          <w:szCs w:val="24"/>
+        </w:rPr>
+        <w:t xml:space="preserve"> item-order account </w:t>
+      </w:r>
+      <w:r>
+        <w:rPr>
+          <w:rFonts w:ascii="Times New Roman" w:hAnsi="Times New Roman" w:cs="Times New Roman"/>
+          <w:sz w:val="24"/>
+          <w:szCs w:val="24"/>
+        </w:rPr>
+        <w:t xml:space="preserve">of reactivity </w:t>
+      </w:r>
+      <w:r>
+        <w:rPr>
+          <w:rFonts w:ascii="Times New Roman" w:hAnsi="Times New Roman" w:cs="Times New Roman"/>
+          <w:sz w:val="24"/>
+          <w:szCs w:val="24"/>
+        </w:rPr>
+        <w:t xml:space="preserve">and provides further evidence that JOLs encourage item-specific processing </w:t>
+      </w:r>
+      <w:r>
+        <w:rPr>
+          <w:rFonts w:ascii="Times New Roman" w:hAnsi="Times New Roman" w:cs="Times New Roman"/>
+          <w:sz w:val="24"/>
+          <w:szCs w:val="24"/>
+        </w:rPr>
+        <w:t>when elicited for each item in a list</w:t>
+      </w:r>
+      <w:r>
+        <w:rPr>
+          <w:rFonts w:ascii="Times New Roman" w:hAnsi="Times New Roman" w:cs="Times New Roman"/>
+          <w:sz w:val="24"/>
+          <w:szCs w:val="24"/>
+        </w:rPr>
+        <w:t xml:space="preserve">. </w:t>
       </w:r>
       <w:r>
         <w:rPr>
@@ -15362,7 +15460,23 @@
           <w:sz w:val="24"/>
           <w:szCs w:val="24"/>
         </w:rPr>
-        <w:t xml:space="preserve"> global JOLs benefitted </w:t>
+        <w:t xml:space="preserve"> global JOLs</w:t>
+      </w:r>
+      <w:r>
+        <w:rPr>
+          <w:rFonts w:ascii="Times New Roman" w:hAnsi="Times New Roman" w:cs="Times New Roman"/>
+          <w:sz w:val="24"/>
+          <w:szCs w:val="24"/>
+        </w:rPr>
+        <w:t xml:space="preserve"> only</w:t>
+      </w:r>
+      <w:r>
+        <w:rPr>
+          <w:rFonts w:ascii="Times New Roman" w:hAnsi="Times New Roman" w:cs="Times New Roman"/>
+          <w:sz w:val="24"/>
+          <w:szCs w:val="24"/>
+        </w:rPr>
+        <w:t xml:space="preserve"> benefitted </w:t>
       </w:r>
       <w:r>
         <w:rPr>
@@ -15586,31 +15700,23 @@
           <w:sz w:val="24"/>
           <w:szCs w:val="24"/>
         </w:rPr>
-        <w:t xml:space="preserve"> </w:t>
-      </w:r>
-      <w:r>
-        <w:rPr>
-          <w:rFonts w:ascii="Times New Roman" w:hAnsi="Times New Roman" w:cs="Times New Roman"/>
-          <w:sz w:val="24"/>
-          <w:szCs w:val="24"/>
-        </w:rPr>
-        <w:t>Separately, the finding in Experiment 1B that item-level JOLs produced positive reactivity on bot</w:t>
-      </w:r>
-      <w:r>
-        <w:rPr>
-          <w:rFonts w:ascii="Times New Roman" w:hAnsi="Times New Roman" w:cs="Times New Roman"/>
-          <w:sz w:val="24"/>
-          <w:szCs w:val="24"/>
-        </w:rPr>
-        <w:t>h</w:t>
-      </w:r>
-      <w:r>
-        <w:rPr>
-          <w:rFonts w:ascii="Times New Roman" w:hAnsi="Times New Roman" w:cs="Times New Roman"/>
-          <w:sz w:val="24"/>
-          <w:szCs w:val="24"/>
-        </w:rPr>
-        <w:t xml:space="preserve"> list types is </w:t>
+        <w:t xml:space="preserve"> Considered alongside findings from Experiment 1A</w:t>
+      </w:r>
+      <w:r>
+        <w:rPr>
+          <w:rFonts w:ascii="Times New Roman" w:hAnsi="Times New Roman" w:cs="Times New Roman"/>
+          <w:sz w:val="24"/>
+          <w:szCs w:val="24"/>
+        </w:rPr>
+        <w:t xml:space="preserve"> as well as previous findings reported by Zhao et al. (2023)</w:t>
+      </w:r>
+      <w:r>
+        <w:rPr>
+          <w:rFonts w:ascii="Times New Roman" w:hAnsi="Times New Roman" w:cs="Times New Roman"/>
+          <w:sz w:val="24"/>
+          <w:szCs w:val="24"/>
+        </w:rPr>
+        <w:t xml:space="preserve">, there is converging evidence that item-level JOL </w:t>
       </w:r>
       <w:r>
         <w:rPr>
@@ -15619,39 +15725,7 @@
           <w:szCs w:val="24"/>
         </w:rPr>
         <w:lastRenderedPageBreak/>
-        <w:t>similarly consistent with an item-order account of reactivity</w:t>
-      </w:r>
-      <w:r>
-        <w:rPr>
-          <w:rFonts w:ascii="Times New Roman" w:hAnsi="Times New Roman" w:cs="Times New Roman"/>
-          <w:sz w:val="24"/>
-          <w:szCs w:val="24"/>
-        </w:rPr>
-        <w:t>, as per this account, JOL reactivity is moderated by test type with memorial benefits occurring with recognition but not free-recall testing.</w:t>
-      </w:r>
-      <w:r>
-        <w:rPr>
-          <w:rFonts w:ascii="Times New Roman" w:hAnsi="Times New Roman" w:cs="Times New Roman"/>
-          <w:sz w:val="24"/>
-          <w:szCs w:val="24"/>
-        </w:rPr>
-        <w:t xml:space="preserve"> Considered alongside findings from Experiment 1A</w:t>
-      </w:r>
-      <w:r>
-        <w:rPr>
-          <w:rFonts w:ascii="Times New Roman" w:hAnsi="Times New Roman" w:cs="Times New Roman"/>
-          <w:sz w:val="24"/>
-          <w:szCs w:val="24"/>
-        </w:rPr>
-        <w:t xml:space="preserve"> as well as previous findings reported by Zhao et al. (2023)</w:t>
-      </w:r>
-      <w:r>
-        <w:rPr>
-          <w:rFonts w:ascii="Times New Roman" w:hAnsi="Times New Roman" w:cs="Times New Roman"/>
-          <w:sz w:val="24"/>
-          <w:szCs w:val="24"/>
-        </w:rPr>
-        <w:t xml:space="preserve">, there is converging evidence that item-level JOL reactivity on word lists is moderated by test type, likely due to this </w:t>
+        <w:t xml:space="preserve">reactivity on word lists is moderated by test type, likely due to this </w:t>
       </w:r>
       <w:r>
         <w:rPr>
@@ -15789,7 +15863,39 @@
           <w:sz w:val="24"/>
           <w:szCs w:val="24"/>
         </w:rPr>
-        <w:t xml:space="preserve">by comparing between different JOL tasks and test </w:t>
+        <w:t>by compar</w:t>
+      </w:r>
+      <w:r>
+        <w:rPr>
+          <w:rFonts w:ascii="Times New Roman" w:hAnsi="Times New Roman" w:cs="Times New Roman"/>
+          <w:sz w:val="24"/>
+          <w:szCs w:val="24"/>
+        </w:rPr>
+        <w:t xml:space="preserve">ing </w:t>
+      </w:r>
+      <w:r>
+        <w:rPr>
+          <w:rFonts w:ascii="Times New Roman" w:hAnsi="Times New Roman" w:cs="Times New Roman"/>
+          <w:sz w:val="24"/>
+          <w:szCs w:val="24"/>
+        </w:rPr>
+        <w:t xml:space="preserve">different JOL </w:t>
+      </w:r>
+      <w:r>
+        <w:rPr>
+          <w:rFonts w:ascii="Times New Roman" w:hAnsi="Times New Roman" w:cs="Times New Roman"/>
+          <w:sz w:val="24"/>
+          <w:szCs w:val="24"/>
+        </w:rPr>
+        <w:t>type</w:t>
+      </w:r>
+      <w:r>
+        <w:rPr>
+          <w:rFonts w:ascii="Times New Roman" w:hAnsi="Times New Roman" w:cs="Times New Roman"/>
+          <w:sz w:val="24"/>
+          <w:szCs w:val="24"/>
+        </w:rPr>
+        <w:t xml:space="preserve">s and test </w:t>
       </w:r>
       <w:r>
         <w:rPr>
@@ -15877,23 +15983,23 @@
           <w:sz w:val="24"/>
           <w:szCs w:val="24"/>
         </w:rPr>
-        <w:t xml:space="preserve">utilized </w:t>
-      </w:r>
-      <w:r>
-        <w:rPr>
-          <w:rFonts w:ascii="Times New Roman" w:hAnsi="Times New Roman" w:cs="Times New Roman"/>
-          <w:sz w:val="24"/>
-          <w:szCs w:val="24"/>
-        </w:rPr>
-        <w:t>in the previous experiments with DRM lists</w:t>
-      </w:r>
-      <w:r>
-        <w:rPr>
-          <w:rFonts w:ascii="Times New Roman" w:hAnsi="Times New Roman" w:cs="Times New Roman"/>
-          <w:sz w:val="24"/>
-          <w:szCs w:val="24"/>
-        </w:rPr>
-        <w:t xml:space="preserve">. Like categorized study lists, items in DRM lists are </w:t>
+        <w:t>used previously</w:t>
+      </w:r>
+      <w:r>
+        <w:rPr>
+          <w:rFonts w:ascii="Times New Roman" w:hAnsi="Times New Roman" w:cs="Times New Roman"/>
+          <w:sz w:val="24"/>
+          <w:szCs w:val="24"/>
+        </w:rPr>
+        <w:t xml:space="preserve"> with DRM lists</w:t>
+      </w:r>
+      <w:r>
+        <w:rPr>
+          <w:rFonts w:ascii="Times New Roman" w:hAnsi="Times New Roman" w:cs="Times New Roman"/>
+          <w:sz w:val="24"/>
+          <w:szCs w:val="24"/>
+        </w:rPr>
+        <w:t xml:space="preserve">. Like categorized lists, items in DRM lists are </w:t>
       </w:r>
       <w:r>
         <w:rPr>
@@ -15949,7 +16055,23 @@
           <w:sz w:val="24"/>
           <w:szCs w:val="24"/>
         </w:rPr>
-        <w:t xml:space="preserve">critical lure (see </w:t>
+        <w:t>critical lure (</w:t>
+      </w:r>
+      <w:r>
+        <w:rPr>
+          <w:rFonts w:ascii="Times New Roman" w:hAnsi="Times New Roman" w:cs="Times New Roman"/>
+          <w:sz w:val="24"/>
+          <w:szCs w:val="24"/>
+        </w:rPr>
+        <w:t xml:space="preserve">i.e., the DRM illusion; </w:t>
+      </w:r>
+      <w:r>
+        <w:rPr>
+          <w:rFonts w:ascii="Times New Roman" w:hAnsi="Times New Roman" w:cs="Times New Roman"/>
+          <w:sz w:val="24"/>
+          <w:szCs w:val="24"/>
+        </w:rPr>
+        <w:t xml:space="preserve">see </w:t>
       </w:r>
       <w:r>
         <w:rPr>
@@ -15965,15 +16087,87 @@
           <w:sz w:val="24"/>
           <w:szCs w:val="24"/>
         </w:rPr>
-        <w:t>, 1959; Roediger &amp; McDermott, 1995). Previous research has demonstrated that the DRM illusion is differentially affected by item-specific and relational encoding tasks</w:t>
-      </w:r>
-      <w:r>
-        <w:rPr>
-          <w:rFonts w:ascii="Times New Roman" w:hAnsi="Times New Roman" w:cs="Times New Roman"/>
-          <w:sz w:val="24"/>
-          <w:szCs w:val="24"/>
-        </w:rPr>
-        <w:t>, with item-specific encoding generally leading to a reduction in the DRM illusion when recognition testing is used</w:t>
+        <w:t>, 1959; Roediger &amp; McDermott, 1995).</w:t>
+      </w:r>
+      <w:r>
+        <w:rPr>
+          <w:rFonts w:ascii="Times New Roman" w:hAnsi="Times New Roman" w:cs="Times New Roman"/>
+          <w:sz w:val="24"/>
+          <w:szCs w:val="24"/>
+        </w:rPr>
+        <w:t xml:space="preserve"> The DRM illusion is highly robust, with previous research showing that false can recognition of critical lures can approximate rates of correct recognition (see Gallo, 2006). </w:t>
+      </w:r>
+      <w:r>
+        <w:rPr>
+          <w:rFonts w:ascii="Times New Roman" w:hAnsi="Times New Roman" w:cs="Times New Roman"/>
+          <w:sz w:val="24"/>
+          <w:szCs w:val="24"/>
+        </w:rPr>
+        <w:t>Importantly, p</w:t>
+      </w:r>
+      <w:r>
+        <w:rPr>
+          <w:rFonts w:ascii="Times New Roman" w:hAnsi="Times New Roman" w:cs="Times New Roman"/>
+          <w:sz w:val="24"/>
+          <w:szCs w:val="24"/>
+        </w:rPr>
+        <w:t>revious research has demonstrated that the DRM illusion is differentially affected by item-specific and relational encoding tasks</w:t>
+      </w:r>
+      <w:r>
+        <w:rPr>
+          <w:rFonts w:ascii="Times New Roman" w:hAnsi="Times New Roman" w:cs="Times New Roman"/>
+          <w:sz w:val="24"/>
+          <w:szCs w:val="24"/>
+        </w:rPr>
+        <w:t>, with item-specific</w:t>
+      </w:r>
+      <w:r>
+        <w:rPr>
+          <w:rFonts w:ascii="Times New Roman" w:hAnsi="Times New Roman" w:cs="Times New Roman"/>
+          <w:sz w:val="24"/>
+          <w:szCs w:val="24"/>
+        </w:rPr>
+        <w:t xml:space="preserve"> but not relational</w:t>
+      </w:r>
+      <w:r>
+        <w:rPr>
+          <w:rFonts w:ascii="Times New Roman" w:hAnsi="Times New Roman" w:cs="Times New Roman"/>
+          <w:sz w:val="24"/>
+          <w:szCs w:val="24"/>
+        </w:rPr>
+        <w:t xml:space="preserve"> </w:t>
+      </w:r>
+      <w:r>
+        <w:rPr>
+          <w:rFonts w:ascii="Times New Roman" w:hAnsi="Times New Roman" w:cs="Times New Roman"/>
+          <w:sz w:val="24"/>
+          <w:szCs w:val="24"/>
+        </w:rPr>
+        <w:t xml:space="preserve">tasks </w:t>
+      </w:r>
+      <w:r>
+        <w:rPr>
+          <w:rFonts w:ascii="Times New Roman" w:hAnsi="Times New Roman" w:cs="Times New Roman"/>
+          <w:sz w:val="24"/>
+          <w:szCs w:val="24"/>
+        </w:rPr>
+        <w:t xml:space="preserve">generally leading to a </w:t>
+      </w:r>
+      <w:r>
+        <w:rPr>
+          <w:rFonts w:ascii="Times New Roman" w:hAnsi="Times New Roman" w:cs="Times New Roman"/>
+          <w:sz w:val="24"/>
+          <w:szCs w:val="24"/>
+        </w:rPr>
+        <w:t xml:space="preserve">strong </w:t>
+      </w:r>
+      <w:r>
+        <w:rPr>
+          <w:rFonts w:ascii="Times New Roman" w:hAnsi="Times New Roman" w:cs="Times New Roman"/>
+          <w:sz w:val="24"/>
+          <w:szCs w:val="24"/>
+        </w:rPr>
+        <w:t>reduction in the DRM illusion when recognition testing is used</w:t>
       </w:r>
       <w:r>
         <w:rPr>
@@ -16120,7 +16314,6 @@
           <w:sz w:val="24"/>
           <w:szCs w:val="24"/>
         </w:rPr>
-        <w:lastRenderedPageBreak/>
         <w:tab/>
         <w:t xml:space="preserve">Experiment 2 </w:t>
       </w:r>
@@ -16218,7 +16411,16 @@
           <w:sz w:val="24"/>
           <w:szCs w:val="24"/>
         </w:rPr>
-        <w:t>. Based on findings from Experiment 1B, item-level JOLs were expected to</w:t>
+        <w:t xml:space="preserve">. Based on findings from Experiment 1B, item-level JOLs were </w:t>
+      </w:r>
+      <w:r>
+        <w:rPr>
+          <w:rFonts w:ascii="Times New Roman" w:hAnsi="Times New Roman" w:cs="Times New Roman"/>
+          <w:sz w:val="24"/>
+          <w:szCs w:val="24"/>
+        </w:rPr>
+        <w:lastRenderedPageBreak/>
+        <w:t>expected to</w:t>
       </w:r>
       <w:r>
         <w:rPr>
@@ -16748,16 +16950,7 @@
           <w:sz w:val="24"/>
           <w:szCs w:val="24"/>
         </w:rPr>
-        <w:t xml:space="preserve"> suggested that the </w:t>
-      </w:r>
-      <w:r>
-        <w:rPr>
-          <w:rFonts w:ascii="Times New Roman" w:hAnsi="Times New Roman" w:cs="Times New Roman"/>
-          <w:sz w:val="24"/>
-          <w:szCs w:val="24"/>
-        </w:rPr>
-        <w:lastRenderedPageBreak/>
-        <w:t xml:space="preserve">final sample was sufficient to detect </w:t>
+        <w:t xml:space="preserve"> suggested that the final sample was sufficient to detect </w:t>
       </w:r>
       <w:r>
         <w:rPr>
@@ -16914,6 +17107,7 @@
           <w:sz w:val="24"/>
           <w:szCs w:val="24"/>
         </w:rPr>
+        <w:lastRenderedPageBreak/>
         <w:t xml:space="preserve">Twenty DRM lists </w:t>
       </w:r>
       <w:r>
@@ -17321,16 +17515,7 @@
           <w:sz w:val="24"/>
           <w:szCs w:val="24"/>
         </w:rPr>
-        <w:t xml:space="preserve"> including false alarms for </w:t>
-      </w:r>
-      <w:r>
-        <w:rPr>
-          <w:rFonts w:ascii="Times New Roman" w:hAnsi="Times New Roman" w:cs="Times New Roman"/>
-          <w:sz w:val="24"/>
-          <w:szCs w:val="24"/>
-        </w:rPr>
-        <w:lastRenderedPageBreak/>
-        <w:t>control items</w:t>
+        <w:t xml:space="preserve"> including false alarms for control items</w:t>
       </w:r>
       <w:r>
         <w:rPr>
@@ -17556,7 +17741,16 @@
           <w:sz w:val="24"/>
           <w:szCs w:val="24"/>
         </w:rPr>
-        <w:t xml:space="preserve"> highest for participants in the item JOL group (.85), followed by the global JOL (.76) and no-JOL control group</w:t>
+        <w:t xml:space="preserve"> </w:t>
+      </w:r>
+      <w:r>
+        <w:rPr>
+          <w:rFonts w:ascii="Times New Roman" w:hAnsi="Times New Roman" w:cs="Times New Roman"/>
+          <w:sz w:val="24"/>
+          <w:szCs w:val="24"/>
+        </w:rPr>
+        <w:lastRenderedPageBreak/>
+        <w:t>highest for participants in the item JOL group (.85), followed by the global JOL (.76) and no-JOL control group</w:t>
       </w:r>
       <w:r>
         <w:rPr>
@@ -18891,7 +19085,6 @@
           <w:sz w:val="24"/>
           <w:szCs w:val="24"/>
         </w:rPr>
-        <w:lastRenderedPageBreak/>
         <w:t>0</w:t>
       </w:r>
       <w:r>
@@ -19181,15 +19374,40 @@
           <w:sz w:val="24"/>
           <w:szCs w:val="24"/>
         </w:rPr>
-        <w:t>for participants in the no-JOL group (.23), followed by global JOLs (.11) and item JOLs (-.10).</w:t>
-      </w:r>
-      <w:r>
-        <w:rPr>
-          <w:rFonts w:ascii="Times New Roman" w:hAnsi="Times New Roman" w:cs="Times New Roman"/>
-          <w:sz w:val="24"/>
-          <w:szCs w:val="24"/>
-        </w:rPr>
-        <w:t xml:space="preserve"> All comparisons differed significantly (</w:t>
+        <w:t>for participants in the no-JOL group (.23), followed by global JOLs (.11) and item</w:t>
+      </w:r>
+      <w:r>
+        <w:rPr>
+          <w:rFonts w:ascii="Times New Roman" w:hAnsi="Times New Roman" w:cs="Times New Roman"/>
+          <w:sz w:val="24"/>
+          <w:szCs w:val="24"/>
+        </w:rPr>
+        <w:t>-level</w:t>
+      </w:r>
+      <w:r>
+        <w:rPr>
+          <w:rFonts w:ascii="Times New Roman" w:hAnsi="Times New Roman" w:cs="Times New Roman"/>
+          <w:sz w:val="24"/>
+          <w:szCs w:val="24"/>
+        </w:rPr>
+        <w:t xml:space="preserve"> JOLs (-.10).</w:t>
+      </w:r>
+      <w:r>
+        <w:rPr>
+          <w:rFonts w:ascii="Times New Roman" w:hAnsi="Times New Roman" w:cs="Times New Roman"/>
+          <w:sz w:val="24"/>
+          <w:szCs w:val="24"/>
+        </w:rPr>
+        <w:t xml:space="preserve"> All comparisons differed </w:t>
+      </w:r>
+      <w:r>
+        <w:rPr>
+          <w:rFonts w:ascii="Times New Roman" w:hAnsi="Times New Roman" w:cs="Times New Roman"/>
+          <w:sz w:val="24"/>
+          <w:szCs w:val="24"/>
+        </w:rPr>
+        <w:lastRenderedPageBreak/>
+        <w:t>significantly (</w:t>
       </w:r>
       <w:proofErr w:type="spellStart"/>
       <w:r>
@@ -19474,7 +19692,23 @@
           <w:sz w:val="24"/>
           <w:szCs w:val="24"/>
         </w:rPr>
-        <w:t xml:space="preserve">was numerically highest for the global JOL group (1.35), followed by the item JOL (1.04) and no-JOL groups (1.04). Differences between encoding groups, however, were non-significant, </w:t>
+        <w:t>was numerically highest for the global JOL group (1.35), followed by the item</w:t>
+      </w:r>
+      <w:r>
+        <w:rPr>
+          <w:rFonts w:ascii="Times New Roman" w:hAnsi="Times New Roman" w:cs="Times New Roman"/>
+          <w:sz w:val="24"/>
+          <w:szCs w:val="24"/>
+        </w:rPr>
+        <w:t>-level</w:t>
+      </w:r>
+      <w:r>
+        <w:rPr>
+          <w:rFonts w:ascii="Times New Roman" w:hAnsi="Times New Roman" w:cs="Times New Roman"/>
+          <w:sz w:val="24"/>
+          <w:szCs w:val="24"/>
+        </w:rPr>
+        <w:t xml:space="preserve"> (1.04) and no-JOL groups (1.04). Differences between encoding groups, however, were non-significant, </w:t>
       </w:r>
       <w:r>
         <w:rPr>
@@ -19951,7 +20185,6 @@
           <w:sz w:val="24"/>
           <w:szCs w:val="24"/>
         </w:rPr>
-        <w:lastRenderedPageBreak/>
         <w:t>General Discussion</w:t>
       </w:r>
     </w:p>
@@ -20002,7 +20235,16 @@
           <w:sz w:val="24"/>
           <w:szCs w:val="24"/>
         </w:rPr>
-        <w:t xml:space="preserve">each experiment provided additional </w:t>
+        <w:t xml:space="preserve">each experiment </w:t>
+      </w:r>
+      <w:r>
+        <w:rPr>
+          <w:rFonts w:ascii="Times New Roman" w:hAnsi="Times New Roman" w:cs="Times New Roman"/>
+          <w:sz w:val="24"/>
+          <w:szCs w:val="24"/>
+        </w:rPr>
+        <w:lastRenderedPageBreak/>
+        <w:t xml:space="preserve">provided additional </w:t>
       </w:r>
       <w:r>
         <w:rPr>
@@ -20670,7 +20912,39 @@
           <w:sz w:val="24"/>
           <w:szCs w:val="24"/>
         </w:rPr>
-        <w:t xml:space="preserve"> demonstrated that reactivity is moderated by test type, </w:t>
+        <w:t xml:space="preserve"> demonstrated that reactivity is moderated by test type, with item-JOLs being reactive when memory is assessed via cued-recall and recognition but not free-recall testing (Myers et al., 2020).</w:t>
+      </w:r>
+      <w:r>
+        <w:rPr>
+          <w:rFonts w:ascii="Times New Roman" w:hAnsi="Times New Roman" w:cs="Times New Roman"/>
+          <w:sz w:val="24"/>
+          <w:szCs w:val="24"/>
+        </w:rPr>
+        <w:t xml:space="preserve"> </w:t>
+      </w:r>
+      <w:r>
+        <w:rPr>
+          <w:rFonts w:ascii="Times New Roman" w:hAnsi="Times New Roman" w:cs="Times New Roman"/>
+          <w:sz w:val="24"/>
+          <w:szCs w:val="24"/>
+        </w:rPr>
+        <w:t>As such,</w:t>
+      </w:r>
+      <w:r>
+        <w:rPr>
+          <w:rFonts w:ascii="Times New Roman" w:hAnsi="Times New Roman" w:cs="Times New Roman"/>
+          <w:sz w:val="24"/>
+          <w:szCs w:val="24"/>
+        </w:rPr>
+        <w:t xml:space="preserve"> findings from</w:t>
+      </w:r>
+      <w:r>
+        <w:rPr>
+          <w:rFonts w:ascii="Times New Roman" w:hAnsi="Times New Roman" w:cs="Times New Roman"/>
+          <w:sz w:val="24"/>
+          <w:szCs w:val="24"/>
+        </w:rPr>
+        <w:t xml:space="preserve"> Experiments 1A/1B further </w:t>
       </w:r>
       <w:r>
         <w:rPr>
@@ -20679,39 +20953,7 @@
           <w:szCs w:val="24"/>
         </w:rPr>
         <w:lastRenderedPageBreak/>
-        <w:t>with item-JOLs being reactive when memory is assessed via cued-recall and recognition but not free-recall testing (Myers et al., 2020).</w:t>
-      </w:r>
-      <w:r>
-        <w:rPr>
-          <w:rFonts w:ascii="Times New Roman" w:hAnsi="Times New Roman" w:cs="Times New Roman"/>
-          <w:sz w:val="24"/>
-          <w:szCs w:val="24"/>
-        </w:rPr>
-        <w:t xml:space="preserve"> </w:t>
-      </w:r>
-      <w:r>
-        <w:rPr>
-          <w:rFonts w:ascii="Times New Roman" w:hAnsi="Times New Roman" w:cs="Times New Roman"/>
-          <w:sz w:val="24"/>
-          <w:szCs w:val="24"/>
-        </w:rPr>
-        <w:t>As such,</w:t>
-      </w:r>
-      <w:r>
-        <w:rPr>
-          <w:rFonts w:ascii="Times New Roman" w:hAnsi="Times New Roman" w:cs="Times New Roman"/>
-          <w:sz w:val="24"/>
-          <w:szCs w:val="24"/>
-        </w:rPr>
-        <w:t xml:space="preserve"> findings from</w:t>
-      </w:r>
-      <w:r>
-        <w:rPr>
-          <w:rFonts w:ascii="Times New Roman" w:hAnsi="Times New Roman" w:cs="Times New Roman"/>
-          <w:sz w:val="24"/>
-          <w:szCs w:val="24"/>
-        </w:rPr>
-        <w:t xml:space="preserve"> Experiments 1A/1B further support the item-order account’s claim that item-level JOL reactivity reflects enhanced item-specific encoding of list items.</w:t>
+        <w:t>support the item-order account’s claim that item-level JOL reactivity reflects enhanced item-specific encoding of list items.</w:t>
       </w:r>
     </w:p>
     <w:p>
@@ -21299,7 +21541,39 @@
           <w:sz w:val="24"/>
           <w:szCs w:val="24"/>
         </w:rPr>
-        <w:t xml:space="preserve">the </w:t>
+        <w:t>the requirement to provide JOLs at encoding encourages processing of both relational and item-specific cues</w:t>
+      </w:r>
+      <w:r>
+        <w:rPr>
+          <w:rFonts w:ascii="Times New Roman" w:hAnsi="Times New Roman" w:cs="Times New Roman"/>
+          <w:sz w:val="24"/>
+          <w:szCs w:val="24"/>
+        </w:rPr>
+        <w:t xml:space="preserve"> regarding an item’s familiarity</w:t>
+      </w:r>
+      <w:r>
+        <w:rPr>
+          <w:rFonts w:ascii="Times New Roman" w:hAnsi="Times New Roman" w:cs="Times New Roman"/>
+          <w:sz w:val="24"/>
+          <w:szCs w:val="24"/>
+        </w:rPr>
+        <w:t xml:space="preserve">, both </w:t>
+      </w:r>
+      <w:r>
+        <w:rPr>
+          <w:rFonts w:ascii="Times New Roman" w:hAnsi="Times New Roman" w:cs="Times New Roman"/>
+          <w:sz w:val="24"/>
+          <w:szCs w:val="24"/>
+        </w:rPr>
+        <w:t xml:space="preserve">of which </w:t>
+      </w:r>
+      <w:r>
+        <w:rPr>
+          <w:rFonts w:ascii="Times New Roman" w:hAnsi="Times New Roman" w:cs="Times New Roman"/>
+          <w:sz w:val="24"/>
+          <w:szCs w:val="24"/>
+        </w:rPr>
+        <w:t>benefit subsequent memory (i.e., cue-</w:t>
       </w:r>
       <w:r>
         <w:rPr>
@@ -21308,39 +21582,7 @@
           <w:szCs w:val="24"/>
         </w:rPr>
         <w:lastRenderedPageBreak/>
-        <w:t>requirement to provide JOLs at encoding encourages processing of both relational and item-specific cues</w:t>
-      </w:r>
-      <w:r>
-        <w:rPr>
-          <w:rFonts w:ascii="Times New Roman" w:hAnsi="Times New Roman" w:cs="Times New Roman"/>
-          <w:sz w:val="24"/>
-          <w:szCs w:val="24"/>
-        </w:rPr>
-        <w:t xml:space="preserve"> regarding an item’s familiarity</w:t>
-      </w:r>
-      <w:r>
-        <w:rPr>
-          <w:rFonts w:ascii="Times New Roman" w:hAnsi="Times New Roman" w:cs="Times New Roman"/>
-          <w:sz w:val="24"/>
-          <w:szCs w:val="24"/>
-        </w:rPr>
-        <w:t xml:space="preserve">, both </w:t>
-      </w:r>
-      <w:r>
-        <w:rPr>
-          <w:rFonts w:ascii="Times New Roman" w:hAnsi="Times New Roman" w:cs="Times New Roman"/>
-          <w:sz w:val="24"/>
-          <w:szCs w:val="24"/>
-        </w:rPr>
-        <w:t xml:space="preserve">of which </w:t>
-      </w:r>
-      <w:r>
-        <w:rPr>
-          <w:rFonts w:ascii="Times New Roman" w:hAnsi="Times New Roman" w:cs="Times New Roman"/>
-          <w:sz w:val="24"/>
-          <w:szCs w:val="24"/>
-        </w:rPr>
-        <w:t xml:space="preserve">benefit subsequent memory (i.e., cue-strengthening; Soderstrom et al., 2015; see also Koriat, 1997). However, </w:t>
+        <w:t xml:space="preserve">strengthening; Soderstrom et al., 2015; see also Koriat, 1997). However, </w:t>
       </w:r>
       <w:r>
         <w:rPr>
@@ -21568,7 +21810,6 @@
           <w:sz w:val="24"/>
           <w:szCs w:val="24"/>
         </w:rPr>
-        <w:lastRenderedPageBreak/>
         <w:t xml:space="preserve">encourage item-specific or relational encoding appears to be strongly dependent on the type of stimuli </w:t>
       </w:r>
       <w:r>
@@ -21595,6 +21836,7 @@
           <w:sz w:val="24"/>
           <w:szCs w:val="24"/>
         </w:rPr>
+        <w:lastRenderedPageBreak/>
         <w:tab/>
       </w:r>
       <w:r>
@@ -22200,7 +22442,39 @@
           <w:sz w:val="24"/>
           <w:szCs w:val="24"/>
         </w:rPr>
-        <w:t xml:space="preserve"> would be expected to improve memory for educational </w:t>
+        <w:t xml:space="preserve"> would be expected to improve memory for educational materials</w:t>
+      </w:r>
+      <w:r>
+        <w:rPr>
+          <w:rFonts w:ascii="Times New Roman" w:hAnsi="Times New Roman" w:cs="Times New Roman"/>
+          <w:sz w:val="24"/>
+          <w:szCs w:val="24"/>
+        </w:rPr>
+        <w:t>,</w:t>
+      </w:r>
+      <w:r>
+        <w:rPr>
+          <w:rFonts w:ascii="Times New Roman" w:hAnsi="Times New Roman" w:cs="Times New Roman"/>
+          <w:sz w:val="24"/>
+          <w:szCs w:val="24"/>
+        </w:rPr>
+        <w:t xml:space="preserve"> </w:t>
+      </w:r>
+      <w:r>
+        <w:rPr>
+          <w:rFonts w:ascii="Times New Roman" w:hAnsi="Times New Roman" w:cs="Times New Roman"/>
+          <w:sz w:val="24"/>
+          <w:szCs w:val="24"/>
+        </w:rPr>
+        <w:t>so long as memory is</w:t>
+      </w:r>
+      <w:r>
+        <w:rPr>
+          <w:rFonts w:ascii="Times New Roman" w:hAnsi="Times New Roman" w:cs="Times New Roman"/>
+          <w:sz w:val="24"/>
+          <w:szCs w:val="24"/>
+        </w:rPr>
+        <w:t xml:space="preserve"> assessed using recognition-based approaches versus tests </w:t>
       </w:r>
       <w:r>
         <w:rPr>
@@ -22209,39 +22483,7 @@
           <w:szCs w:val="24"/>
         </w:rPr>
         <w:lastRenderedPageBreak/>
-        <w:t>materials</w:t>
-      </w:r>
-      <w:r>
-        <w:rPr>
-          <w:rFonts w:ascii="Times New Roman" w:hAnsi="Times New Roman" w:cs="Times New Roman"/>
-          <w:sz w:val="24"/>
-          <w:szCs w:val="24"/>
-        </w:rPr>
-        <w:t>,</w:t>
-      </w:r>
-      <w:r>
-        <w:rPr>
-          <w:rFonts w:ascii="Times New Roman" w:hAnsi="Times New Roman" w:cs="Times New Roman"/>
-          <w:sz w:val="24"/>
-          <w:szCs w:val="24"/>
-        </w:rPr>
-        <w:t xml:space="preserve"> </w:t>
-      </w:r>
-      <w:r>
-        <w:rPr>
-          <w:rFonts w:ascii="Times New Roman" w:hAnsi="Times New Roman" w:cs="Times New Roman"/>
-          <w:sz w:val="24"/>
-          <w:szCs w:val="24"/>
-        </w:rPr>
-        <w:t>so long as memory is</w:t>
-      </w:r>
-      <w:r>
-        <w:rPr>
-          <w:rFonts w:ascii="Times New Roman" w:hAnsi="Times New Roman" w:cs="Times New Roman"/>
-          <w:sz w:val="24"/>
-          <w:szCs w:val="24"/>
-        </w:rPr>
-        <w:t xml:space="preserve"> assessed using recognition-based approaches versus tests assessing recollection. </w:t>
+        <w:t xml:space="preserve">assessing recollection. </w:t>
       </w:r>
       <w:r>
         <w:rPr>
@@ -22315,7 +22557,7 @@
           <w:sz w:val="24"/>
           <w:szCs w:val="24"/>
         </w:rPr>
-        <w:t>xperiment further tested recent work suggesting that JOLs on elicited for word list items primarily reflect enhanced item-specific encoding. Overall, the present study provides further support for an item-order account of JOL reactivity, as item-level JOLs were reactive on recognition but not free-recall testing. Separately, when the JOL tasks was reframed to encourage relational encoding, memory was only influenced when study items contained pre-existing relations (e.g., categorized lists, the DRM illusion). Taken together, this set of experiments demonstrates that while JOLs are likely to encourage item-specific encoding, both the potential memorial benefits of JOLs and the processes driving reactivity are likely determined by the interaction between stimuli and test format. For item-level JOLs, the present, study provides further evidence that reactivity from this type of JOLs reflects the use of item-specific encoding when these judgments are provided individually for study list items.</w:t>
+        <w:t>xperiment further tested recent work suggesting that JOLs on elicited for word list items primarily reflect enhanced item-specific encoding. Overall, the present study provides further support for an item-order account of JOL reactivity, as item-level JOLs were reactive on recognition but not free-recall testing. Separately, when the JOL tasks was reframed to encourage relational encoding, memory was only influenced when study items contained pre-existing relations (e.g., categorized lists, the DRM illusion). Taken together, this set of experiments demonstrates that while JOLs are likely to encourage item-specific encoding, both the potential memorial benefits of JOLs and the processes driving reactivity are likely determined by the interaction between stimuli and test format. For item-level JOLs, the present study provides further evidence that reactivity from this type of JOLs reflects the use of item-specific encoding when these judgments are provided individually for study list items.</w:t>
       </w:r>
     </w:p>
     <w:p>

</xml_diff>